<commit_message>
Se edito el menu de las ventanas
</commit_message>
<xml_diff>
--- a/documentación_interpretador_álgebra_relacional.docx
+++ b/documentación_interpretador_álgebra_relacional.docx
@@ -12,6 +12,7 @@
           <w:lang w:eastAsia="es-CR"/>
         </w:rPr>
       </w:pPr>
+      <w:bookmarkStart w:id="0" w:name="_GoBack"/>
       <w:r>
         <w:rPr>
           <w:noProof/>
@@ -21,10 +22,10 @@
           <wp:anchor distT="0" distB="0" distL="114300" distR="114300" simplePos="0" relativeHeight="251659264" behindDoc="1" locked="0" layoutInCell="1" allowOverlap="1" wp14:anchorId="28C00058" wp14:editId="68D9E996">
             <wp:simplePos x="0" y="0"/>
             <wp:positionH relativeFrom="column">
-              <wp:posOffset>-432435</wp:posOffset>
+              <wp:posOffset>-108585</wp:posOffset>
             </wp:positionH>
             <wp:positionV relativeFrom="paragraph">
-              <wp:posOffset>0</wp:posOffset>
+              <wp:posOffset>-314325</wp:posOffset>
             </wp:positionV>
             <wp:extent cx="2038350" cy="381000"/>
             <wp:effectExtent l="0" t="0" r="0" b="0"/>
@@ -82,6 +83,7 @@
           </wp:anchor>
         </w:drawing>
       </w:r>
+      <w:bookmarkEnd w:id="0"/>
       <w:r>
         <w:rPr>
           <w:rFonts w:ascii="Times New Roman" w:eastAsia="Times New Roman" w:hAnsi="Times New Roman" w:cs="Times New Roman"/>
@@ -830,15 +832,7 @@
         <w:ind w:right="885"/>
       </w:pPr>
       <w:r>
-        <w:t xml:space="preserve">Entre estos lenguajes de consulta están el álgebra relacional y el cálculo relacional definidos por </w:t>
-      </w:r>
-      <w:proofErr w:type="spellStart"/>
-      <w:r>
-        <w:t>Codd</w:t>
-      </w:r>
-      <w:proofErr w:type="spellEnd"/>
-      <w:r>
-        <w:t xml:space="preserve"> (1971). Ambos lenguajes son teóricos y formales. Se han utilizado como base para desarrollar otros lenguajes de manipulación de datos en el modelo relacional como el SQL.</w:t>
+        <w:t>Entre estos lenguajes de consulta están el álgebra relacional y el cálculo relacional definidos por Codd (1971). Ambos lenguajes son teóricos y formales. Se han utilizado como base para desarrollar otros lenguajes de manipulación de datos en el modelo relacional como el SQL.</w:t>
       </w:r>
     </w:p>
     <w:p>
@@ -868,15 +862,7 @@
         <w:ind w:right="858"/>
       </w:pPr>
       <w:r>
-        <w:t xml:space="preserve">El DBMS a utilizar en el proyecto es Microsoft SQL Server o </w:t>
-      </w:r>
-      <w:proofErr w:type="spellStart"/>
-      <w:r>
-        <w:t>MySQL</w:t>
-      </w:r>
-      <w:proofErr w:type="spellEnd"/>
-      <w:r>
-        <w:t>. Las demás herramientas que necesiten para desarrollar esta aplicación Ustedes las pueden seleccionar.</w:t>
+        <w:t>El DBMS a utilizar en el proyecto es Microsoft SQL Server o MySQL. Las demás herramientas que necesiten para desarrollar esta aplicación Ustedes las pueden seleccionar.</w:t>
       </w:r>
     </w:p>
     <w:p>
@@ -886,23 +872,7 @@
         <w:ind w:right="832"/>
       </w:pPr>
       <w:r>
-        <w:t>Para interactuar con el usuario la aplicación debe usar una GUI (</w:t>
-      </w:r>
-      <w:proofErr w:type="spellStart"/>
-      <w:r>
-        <w:t>Graphical</w:t>
-      </w:r>
-      <w:proofErr w:type="spellEnd"/>
-      <w:r>
-        <w:t xml:space="preserve"> </w:t>
-      </w:r>
-      <w:proofErr w:type="spellStart"/>
-      <w:r>
-        <w:t>User</w:t>
-      </w:r>
-      <w:proofErr w:type="spellEnd"/>
-      <w:r>
-        <w:t xml:space="preserve"> Interface) diseñada por Ustedes que cumpla con los requerimientos solicitados.</w:t>
+        <w:t>Para interactuar con el usuario la aplicación debe usar una GUI (Graphical User Interface) diseñada por Ustedes que cumpla con los requerimientos solicitados.</w:t>
       </w:r>
     </w:p>
     <w:p>
@@ -957,15 +927,7 @@
         <w:t>Buenas prácticas de la ingeniería de software</w:t>
       </w:r>
       <w:r>
-        <w:t>: deben usar un software para administrar el desarrollo de proyectos en equipo el cual incluye un control de versiones (</w:t>
-      </w:r>
-      <w:proofErr w:type="spellStart"/>
-      <w:r>
-        <w:t>Git</w:t>
-      </w:r>
-      <w:proofErr w:type="spellEnd"/>
-      <w:r>
-        <w:t>, otros).</w:t>
+        <w:t>: deben usar un software para administrar el desarrollo de proyectos en equipo el cual incluye un control de versiones (Git, otros).</w:t>
       </w:r>
     </w:p>
     <w:p>
@@ -1310,21 +1272,7 @@
         <w:rPr>
           <w:sz w:val="24"/>
         </w:rPr>
-        <w:t>(</w:t>
-      </w:r>
-      <w:proofErr w:type="spellStart"/>
-      <w:r>
-        <w:rPr>
-          <w:sz w:val="24"/>
-        </w:rPr>
-        <w:t>join</w:t>
-      </w:r>
-      <w:proofErr w:type="spellEnd"/>
-      <w:r>
-        <w:rPr>
-          <w:sz w:val="24"/>
-        </w:rPr>
-        <w:t>)</w:t>
+        <w:t>(join)</w:t>
       </w:r>
     </w:p>
     <w:p>
@@ -1359,19 +1307,11 @@
         </w:rPr>
         <w:t xml:space="preserve"> </w:t>
       </w:r>
-      <w:proofErr w:type="spellStart"/>
-      <w:r>
-        <w:rPr>
-          <w:sz w:val="24"/>
-        </w:rPr>
-        <w:t>join</w:t>
-      </w:r>
-      <w:proofErr w:type="spellEnd"/>
-      <w:r>
-        <w:rPr>
-          <w:sz w:val="24"/>
-        </w:rPr>
-        <w:t>)</w:t>
+      <w:r>
+        <w:rPr>
+          <w:sz w:val="24"/>
+        </w:rPr>
+        <w:t>join)</w:t>
       </w:r>
     </w:p>
     <w:p>
@@ -1540,15 +1480,7 @@
         <w:ind w:left="2965"/>
       </w:pPr>
       <w:r>
-        <w:t>Predicado (</w:t>
-      </w:r>
-      <w:proofErr w:type="spellStart"/>
-      <w:r>
-        <w:t>string</w:t>
-      </w:r>
-      <w:proofErr w:type="spellEnd"/>
-      <w:r>
-        <w:t>)</w:t>
+        <w:t>Predicado (string)</w:t>
       </w:r>
     </w:p>
     <w:p>
@@ -1616,14 +1548,12 @@
         </w:rPr>
         <w:t xml:space="preserve"> </w:t>
       </w:r>
-      <w:proofErr w:type="spellStart"/>
       <w:r>
         <w:rPr>
           <w:sz w:val="24"/>
         </w:rPr>
         <w:t>nombre_de_tabla</w:t>
       </w:r>
-      <w:proofErr w:type="spellEnd"/>
     </w:p>
     <w:p>
       <w:pPr>
@@ -1733,15 +1663,7 @@
         <w:ind w:left="2965" w:right="1659"/>
       </w:pPr>
       <w:r>
-        <w:t>Expresión de la proyección generalizada (</w:t>
-      </w:r>
-      <w:proofErr w:type="spellStart"/>
-      <w:r>
-        <w:t>string</w:t>
-      </w:r>
-      <w:proofErr w:type="spellEnd"/>
-      <w:r>
-        <w:t>) Tabla resultante</w:t>
+        <w:t>Expresión de la proyección generalizada (string) Tabla resultante</w:t>
       </w:r>
     </w:p>
     <w:p>
@@ -1799,14 +1721,12 @@
         </w:rPr>
         <w:t xml:space="preserve"> </w:t>
       </w:r>
-      <w:proofErr w:type="spellStart"/>
       <w:r>
         <w:rPr>
           <w:sz w:val="24"/>
         </w:rPr>
         <w:t>nombre_de_tabla</w:t>
       </w:r>
-      <w:proofErr w:type="spellEnd"/>
     </w:p>
     <w:p>
       <w:pPr>
@@ -1967,14 +1887,12 @@
         </w:rPr>
         <w:t xml:space="preserve"> </w:t>
       </w:r>
-      <w:proofErr w:type="spellStart"/>
       <w:r>
         <w:rPr>
           <w:sz w:val="24"/>
         </w:rPr>
         <w:t>nombre_de_tabla</w:t>
       </w:r>
-      <w:proofErr w:type="spellEnd"/>
     </w:p>
     <w:p>
       <w:pPr>
@@ -2000,21 +1918,7 @@
         <w:rPr>
           <w:sz w:val="24"/>
         </w:rPr>
-        <w:t xml:space="preserve">Las tablas deben tener igual </w:t>
-      </w:r>
-      <w:proofErr w:type="spellStart"/>
-      <w:r>
-        <w:rPr>
-          <w:sz w:val="24"/>
-        </w:rPr>
-        <w:t>aridad</w:t>
-      </w:r>
-      <w:proofErr w:type="spellEnd"/>
-      <w:r>
-        <w:rPr>
-          <w:sz w:val="24"/>
-        </w:rPr>
-        <w:t>. Mensaje personalizado: ERROR: TABLAS CON DIFERENTE ARIDAD. LA TABLA 1</w:t>
+        <w:t>Las tablas deben tener igual aridad. Mensaje personalizado: ERROR: TABLAS CON DIFERENTE ARIDAD. LA TABLA 1</w:t>
       </w:r>
       <w:r>
         <w:rPr>
@@ -2404,14 +2308,12 @@
         </w:rPr>
         <w:t xml:space="preserve"> </w:t>
       </w:r>
-      <w:proofErr w:type="spellStart"/>
       <w:r>
         <w:rPr>
           <w:sz w:val="24"/>
         </w:rPr>
         <w:t>nombre_de_tabla</w:t>
       </w:r>
-      <w:proofErr w:type="spellEnd"/>
     </w:p>
     <w:p>
       <w:pPr>
@@ -2714,14 +2616,12 @@
         </w:rPr>
         <w:t xml:space="preserve"> </w:t>
       </w:r>
-      <w:proofErr w:type="spellStart"/>
       <w:r>
         <w:rPr>
           <w:sz w:val="24"/>
         </w:rPr>
         <w:t>nombre_de_tabla</w:t>
       </w:r>
-      <w:proofErr w:type="spellEnd"/>
     </w:p>
     <w:p>
       <w:pPr>
@@ -2878,31 +2778,7 @@
         <w:ind w:left="2965" w:right="1215"/>
       </w:pPr>
       <w:r>
-        <w:t>Nombres de atributos (</w:t>
-      </w:r>
-      <w:proofErr w:type="spellStart"/>
-      <w:r>
-        <w:t>string</w:t>
-      </w:r>
-      <w:proofErr w:type="spellEnd"/>
-      <w:r>
-        <w:t>): Cada uno de los nombres nuevos de los atributos: el i-</w:t>
-      </w:r>
-      <w:proofErr w:type="spellStart"/>
-      <w:r>
-        <w:t>ésimo</w:t>
-      </w:r>
-      <w:proofErr w:type="spellEnd"/>
-      <w:r>
-        <w:t xml:space="preserve"> atributo dado aquí corresponde al i-</w:t>
-      </w:r>
-      <w:proofErr w:type="spellStart"/>
-      <w:r>
-        <w:t>ésimo</w:t>
-      </w:r>
-      <w:proofErr w:type="spellEnd"/>
-      <w:r>
-        <w:t xml:space="preserve"> atributo de la tabla.</w:t>
+        <w:t>Nombres de atributos (string): Cada uno de los nombres nuevos de los atributos: el i-ésimo atributo dado aquí corresponde al i-ésimo atributo de la tabla.</w:t>
       </w:r>
     </w:p>
     <w:p>
@@ -2990,14 +2866,12 @@
         </w:rPr>
         <w:t xml:space="preserve"> </w:t>
       </w:r>
-      <w:proofErr w:type="spellStart"/>
       <w:r>
         <w:rPr>
           <w:sz w:val="24"/>
         </w:rPr>
         <w:t>nombre_de_tabla</w:t>
       </w:r>
-      <w:proofErr w:type="spellEnd"/>
     </w:p>
     <w:p>
       <w:pPr>
@@ -3065,15 +2939,7 @@
         <w:ind w:left="1905" w:right="875"/>
       </w:pPr>
       <w:r>
-        <w:t xml:space="preserve">ATRIBUTOS. LA TABLA </w:t>
-      </w:r>
-      <w:proofErr w:type="spellStart"/>
-      <w:r>
-        <w:t>nombre_de_tabla</w:t>
-      </w:r>
-      <w:proofErr w:type="spellEnd"/>
-      <w:r>
-        <w:t xml:space="preserve"> TIENE “X” ATRIBUTOS Y SE ESTAN DANDO “Y” ATRIBUTOS.</w:t>
+        <w:t>ATRIBUTOS. LA TABLA nombre_de_tabla TIENE “X” ATRIBUTOS Y SE ESTAN DANDO “Y” ATRIBUTOS.</w:t>
       </w:r>
     </w:p>
     <w:p>
@@ -3136,21 +3002,7 @@
         <w:rPr>
           <w:u w:val="thick"/>
         </w:rPr>
-        <w:t>Operación: concatenación (</w:t>
-      </w:r>
-      <w:proofErr w:type="spellStart"/>
-      <w:r>
-        <w:rPr>
-          <w:u w:val="thick"/>
-        </w:rPr>
-        <w:t>join</w:t>
-      </w:r>
-      <w:proofErr w:type="spellEnd"/>
-      <w:r>
-        <w:rPr>
-          <w:u w:val="thick"/>
-        </w:rPr>
-        <w:t>)</w:t>
+        <w:t>Operación: concatenación (join)</w:t>
       </w:r>
     </w:p>
     <w:p>
@@ -3204,15 +3056,7 @@
         <w:ind w:left="2965" w:right="3083"/>
       </w:pPr>
       <w:r>
-        <w:t>Predicado (</w:t>
-      </w:r>
-      <w:proofErr w:type="spellStart"/>
-      <w:r>
-        <w:t>string</w:t>
-      </w:r>
-      <w:proofErr w:type="spellEnd"/>
-      <w:r>
-        <w:t>): para unir las tablas. Tabla resultante.</w:t>
+        <w:t>Predicado (string): para unir las tablas. Tabla resultante.</w:t>
       </w:r>
     </w:p>
     <w:p>
@@ -3270,14 +3114,12 @@
         </w:rPr>
         <w:t xml:space="preserve"> </w:t>
       </w:r>
-      <w:proofErr w:type="spellStart"/>
       <w:r>
         <w:rPr>
           <w:sz w:val="24"/>
         </w:rPr>
         <w:t>nombre_de_tabla</w:t>
       </w:r>
-      <w:proofErr w:type="spellEnd"/>
     </w:p>
     <w:p>
       <w:pPr>
@@ -3339,35 +3181,7 @@
         <w:rPr>
           <w:u w:val="thick"/>
         </w:rPr>
-        <w:t xml:space="preserve">Operación: concatenación </w:t>
-      </w:r>
-      <w:proofErr w:type="gramStart"/>
-      <w:r>
-        <w:rPr>
-          <w:u w:val="thick"/>
-        </w:rPr>
-        <w:t>natural(</w:t>
-      </w:r>
-      <w:proofErr w:type="gramEnd"/>
-      <w:r>
-        <w:rPr>
-          <w:u w:val="thick"/>
-        </w:rPr>
-        <w:t xml:space="preserve">natural </w:t>
-      </w:r>
-      <w:proofErr w:type="spellStart"/>
-      <w:r>
-        <w:rPr>
-          <w:u w:val="thick"/>
-        </w:rPr>
-        <w:t>join</w:t>
-      </w:r>
-      <w:proofErr w:type="spellEnd"/>
-      <w:r>
-        <w:rPr>
-          <w:u w:val="thick"/>
-        </w:rPr>
-        <w:t>)</w:t>
+        <w:t>Operación: concatenación natural(natural join)</w:t>
       </w:r>
     </w:p>
     <w:p>
@@ -3479,14 +3293,12 @@
         </w:rPr>
         <w:t xml:space="preserve"> </w:t>
       </w:r>
-      <w:proofErr w:type="spellStart"/>
       <w:r>
         <w:rPr>
           <w:sz w:val="24"/>
         </w:rPr>
         <w:t>nombre_de_tabla</w:t>
       </w:r>
-      <w:proofErr w:type="spellEnd"/>
     </w:p>
     <w:p>
       <w:pPr>
@@ -3512,35 +3324,7 @@
         <w:rPr>
           <w:sz w:val="24"/>
         </w:rPr>
-        <w:t xml:space="preserve">Para hacer este tipo de </w:t>
-      </w:r>
-      <w:proofErr w:type="spellStart"/>
-      <w:r>
-        <w:rPr>
-          <w:sz w:val="24"/>
-        </w:rPr>
-        <w:t>join</w:t>
-      </w:r>
-      <w:proofErr w:type="spellEnd"/>
-      <w:r>
-        <w:rPr>
-          <w:sz w:val="24"/>
-        </w:rPr>
-        <w:t xml:space="preserve"> deben existir </w:t>
-      </w:r>
-      <w:proofErr w:type="gramStart"/>
-      <w:r>
-        <w:rPr>
-          <w:sz w:val="24"/>
-        </w:rPr>
-        <w:t>al</w:t>
-      </w:r>
-      <w:proofErr w:type="gramEnd"/>
-      <w:r>
-        <w:rPr>
-          <w:sz w:val="24"/>
-        </w:rPr>
-        <w:t xml:space="preserve"> menos dos nombres</w:t>
+        <w:t>Para hacer este tipo de join deben existir al menos dos nombres</w:t>
       </w:r>
       <w:r>
         <w:rPr>
@@ -3684,15 +3468,7 @@
         <w:ind w:left="2965" w:right="2522"/>
       </w:pPr>
       <w:r>
-        <w:t>Lista de operaciones de agregación (</w:t>
-      </w:r>
-      <w:proofErr w:type="spellStart"/>
-      <w:r>
-        <w:t>string</w:t>
-      </w:r>
-      <w:proofErr w:type="spellEnd"/>
-      <w:r>
-        <w:t>). Tabla resultante.</w:t>
+        <w:t>Lista de operaciones de agregación (string). Tabla resultante.</w:t>
       </w:r>
     </w:p>
     <w:p>
@@ -3722,31 +3498,7 @@
         <w:ind w:right="1659"/>
       </w:pPr>
       <w:r>
-        <w:t xml:space="preserve">Se permiten al menos las funciones básicas: sum, </w:t>
-      </w:r>
-      <w:proofErr w:type="spellStart"/>
-      <w:r>
-        <w:t>count</w:t>
-      </w:r>
-      <w:proofErr w:type="spellEnd"/>
-      <w:r>
-        <w:t xml:space="preserve">, mix, </w:t>
-      </w:r>
-      <w:proofErr w:type="spellStart"/>
-      <w:r>
-        <w:t>max</w:t>
-      </w:r>
-      <w:proofErr w:type="spellEnd"/>
-      <w:r>
-        <w:t xml:space="preserve">, </w:t>
-      </w:r>
-      <w:proofErr w:type="spellStart"/>
-      <w:r>
-        <w:t>avg</w:t>
-      </w:r>
-      <w:proofErr w:type="spellEnd"/>
-      <w:r>
-        <w:t>. Validaciones:</w:t>
+        <w:t>Se permiten al menos las funciones básicas: sum, count, mix, max, avg. Validaciones:</w:t>
       </w:r>
     </w:p>
     <w:p>
@@ -3795,14 +3547,12 @@
         </w:rPr>
         <w:t xml:space="preserve"> </w:t>
       </w:r>
-      <w:proofErr w:type="spellStart"/>
       <w:r>
         <w:rPr>
           <w:sz w:val="24"/>
         </w:rPr>
         <w:t>nombre_de_tabla</w:t>
       </w:r>
-      <w:proofErr w:type="spellEnd"/>
     </w:p>
     <w:p>
       <w:pPr>
@@ -3899,15 +3649,7 @@
         <w:ind w:left="2965" w:right="885"/>
       </w:pPr>
       <w:r>
-        <w:t>Lista de atributos que indican las agrupaciones a realizar (</w:t>
-      </w:r>
-      <w:proofErr w:type="spellStart"/>
-      <w:r>
-        <w:t>string</w:t>
-      </w:r>
-      <w:proofErr w:type="spellEnd"/>
-      <w:r>
-        <w:t>).</w:t>
+        <w:t>Lista de atributos que indican las agrupaciones a realizar (string).</w:t>
       </w:r>
     </w:p>
     <w:p>
@@ -3917,15 +3659,7 @@
         <w:ind w:left="2965" w:right="987"/>
       </w:pPr>
       <w:r>
-        <w:t>Lista de operaciones de agregación que se van a aplicar a los grupos (</w:t>
-      </w:r>
-      <w:proofErr w:type="spellStart"/>
-      <w:r>
-        <w:t>string</w:t>
-      </w:r>
-      <w:proofErr w:type="spellEnd"/>
-      <w:r>
-        <w:t>).</w:t>
+        <w:t>Lista de operaciones de agregación que se van a aplicar a los grupos (string).</w:t>
       </w:r>
     </w:p>
     <w:p>
@@ -3945,31 +3679,7 @@
         <w:ind w:right="1659"/>
       </w:pPr>
       <w:r>
-        <w:t xml:space="preserve">Se permiten al menos las funciones básicas: sum, </w:t>
-      </w:r>
-      <w:proofErr w:type="spellStart"/>
-      <w:r>
-        <w:t>count</w:t>
-      </w:r>
-      <w:proofErr w:type="spellEnd"/>
-      <w:r>
-        <w:t xml:space="preserve">, mix, </w:t>
-      </w:r>
-      <w:proofErr w:type="spellStart"/>
-      <w:r>
-        <w:t>max</w:t>
-      </w:r>
-      <w:proofErr w:type="spellEnd"/>
-      <w:r>
-        <w:t xml:space="preserve">, </w:t>
-      </w:r>
-      <w:proofErr w:type="spellStart"/>
-      <w:r>
-        <w:t>avg</w:t>
-      </w:r>
-      <w:proofErr w:type="spellEnd"/>
-      <w:r>
-        <w:t>. Validaciones:</w:t>
+        <w:t>Se permiten al menos las funciones básicas: sum, count, mix, max, avg. Validaciones:</w:t>
       </w:r>
     </w:p>
     <w:p>
@@ -4018,14 +3728,12 @@
         </w:rPr>
         <w:t xml:space="preserve"> </w:t>
       </w:r>
-      <w:proofErr w:type="spellStart"/>
       <w:r>
         <w:rPr>
           <w:sz w:val="24"/>
         </w:rPr>
         <w:t>nombre_de_tabla</w:t>
       </w:r>
-      <w:proofErr w:type="spellEnd"/>
     </w:p>
     <w:p>
       <w:pPr>
@@ -4317,19 +4025,11 @@
         </w:rPr>
         <w:t xml:space="preserve"> </w:t>
       </w:r>
-      <w:proofErr w:type="spellStart"/>
-      <w:r>
-        <w:rPr>
-          <w:sz w:val="24"/>
-        </w:rPr>
-        <w:t>tupla</w:t>
-      </w:r>
-      <w:proofErr w:type="spellEnd"/>
-      <w:r>
-        <w:rPr>
-          <w:sz w:val="24"/>
-        </w:rPr>
-        <w:t>.</w:t>
+      <w:r>
+        <w:rPr>
+          <w:sz w:val="24"/>
+        </w:rPr>
+        <w:t>tupla.</w:t>
       </w:r>
     </w:p>
     <w:p>
@@ -4379,15 +4079,7 @@
         <w:ind w:left="1549" w:right="4818"/>
       </w:pPr>
       <w:r>
-        <w:t xml:space="preserve">Predicado: </w:t>
-      </w:r>
-      <w:proofErr w:type="spellStart"/>
-      <w:r>
-        <w:t>ciudad_cliente</w:t>
-      </w:r>
-      <w:proofErr w:type="spellEnd"/>
-      <w:r>
-        <w:t xml:space="preserve"> &lt;&gt; ‘León’ Tabla resultante: r1</w:t>
+        <w:t>Predicado: ciudad_cliente &lt;&gt; ‘León’ Tabla resultante: r1</w:t>
       </w:r>
     </w:p>
     <w:p>
@@ -4427,13 +4119,8 @@
         </w:rPr>
         <w:t xml:space="preserve">σ </w:t>
       </w:r>
-      <w:proofErr w:type="spellStart"/>
-      <w:r>
-        <w:t>ciudad_cliente</w:t>
-      </w:r>
-      <w:proofErr w:type="spellEnd"/>
-      <w:r>
-        <w:t xml:space="preserve"> &lt;&gt; ‘León’ (cliente) instrucción SQL:</w:t>
+      <w:r>
+        <w:t>ciudad_cliente &lt;&gt; ‘León’ (cliente) instrucción SQL:</w:t>
       </w:r>
     </w:p>
     <w:p>
@@ -4841,21 +4528,7 @@
                               <w:rPr>
                                 <w:rFonts w:ascii="Calibri"/>
                               </w:rPr>
-                              <w:t xml:space="preserve">Se manejan barras de </w:t>
-                            </w:r>
-                            <w:proofErr w:type="spellStart"/>
-                            <w:r>
-                              <w:rPr>
-                                <w:rFonts w:ascii="Calibri"/>
-                              </w:rPr>
-                              <w:t>scroll</w:t>
-                            </w:r>
-                            <w:proofErr w:type="spellEnd"/>
-                            <w:r>
-                              <w:rPr>
-                                <w:rFonts w:ascii="Calibri"/>
-                              </w:rPr>
-                              <w:t xml:space="preserve"> horizontal y vertical para navegar por el resultado</w:t>
+                              <w:t>Se manejan barras de scroll horizontal y vertical para navegar por el resultado</w:t>
                             </w:r>
                           </w:p>
                         </w:txbxContent>
@@ -4921,39 +4594,8 @@
           </mc:Fallback>
         </mc:AlternateContent>
       </w:r>
-      <w:proofErr w:type="spellStart"/>
-      <w:proofErr w:type="gramStart"/>
-      <w:r>
-        <w:t>select</w:t>
-      </w:r>
-      <w:proofErr w:type="spellEnd"/>
-      <w:proofErr w:type="gramEnd"/>
-      <w:r>
-        <w:t xml:space="preserve"> * </w:t>
-      </w:r>
-      <w:proofErr w:type="spellStart"/>
-      <w:r>
-        <w:t>from</w:t>
-      </w:r>
-      <w:proofErr w:type="spellEnd"/>
-      <w:r>
-        <w:t xml:space="preserve"> cliente </w:t>
-      </w:r>
-      <w:proofErr w:type="spellStart"/>
-      <w:r>
-        <w:t>where</w:t>
-      </w:r>
-      <w:proofErr w:type="spellEnd"/>
-      <w:r>
-        <w:t xml:space="preserve"> </w:t>
-      </w:r>
-      <w:proofErr w:type="spellStart"/>
-      <w:r>
-        <w:t>ciudad_cliente</w:t>
-      </w:r>
-      <w:proofErr w:type="spellEnd"/>
-      <w:r>
-        <w:t xml:space="preserve"> &lt;&gt; ‘León’ Tabla resultante: r1</w:t>
+      <w:r>
+        <w:t>select * from cliente where ciudad_cliente &lt;&gt; ‘León’ Tabla resultante: r1</w:t>
       </w:r>
     </w:p>
     <w:tbl>
@@ -4993,7 +4635,6 @@
                 <w:sz w:val="24"/>
               </w:rPr>
             </w:pPr>
-            <w:proofErr w:type="spellStart"/>
             <w:r>
               <w:rPr>
                 <w:b/>
@@ -5001,7 +4642,6 @@
               </w:rPr>
               <w:t>nombre_cliente</w:t>
             </w:r>
-            <w:proofErr w:type="spellEnd"/>
           </w:p>
         </w:tc>
         <w:tc>
@@ -5025,7 +4665,6 @@
                 <w:sz w:val="24"/>
               </w:rPr>
             </w:pPr>
-            <w:proofErr w:type="spellStart"/>
             <w:r>
               <w:rPr>
                 <w:b/>
@@ -5033,7 +4672,6 @@
               </w:rPr>
               <w:t>calle_cliente</w:t>
             </w:r>
-            <w:proofErr w:type="spellEnd"/>
           </w:p>
         </w:tc>
         <w:tc>
@@ -5057,7 +4695,6 @@
                 <w:sz w:val="24"/>
               </w:rPr>
             </w:pPr>
-            <w:proofErr w:type="spellStart"/>
             <w:r>
               <w:rPr>
                 <w:b/>
@@ -5065,7 +4702,6 @@
               </w:rPr>
               <w:t>ciudad_cliente</w:t>
             </w:r>
-            <w:proofErr w:type="spellEnd"/>
           </w:p>
         </w:tc>
       </w:tr>
@@ -5148,14 +4784,12 @@
                 <w:sz w:val="24"/>
               </w:rPr>
             </w:pPr>
-            <w:proofErr w:type="spellStart"/>
             <w:r>
               <w:rPr>
                 <w:sz w:val="24"/>
               </w:rPr>
               <w:t>Valsaín</w:t>
             </w:r>
-            <w:proofErr w:type="spellEnd"/>
           </w:p>
         </w:tc>
       </w:tr>
@@ -5220,14 +4854,12 @@
                 <w:sz w:val="24"/>
               </w:rPr>
             </w:pPr>
-            <w:proofErr w:type="spellStart"/>
             <w:r>
               <w:rPr>
                 <w:sz w:val="24"/>
               </w:rPr>
               <w:t>Arganzuela</w:t>
             </w:r>
-            <w:proofErr w:type="spellEnd"/>
           </w:p>
         </w:tc>
       </w:tr>
@@ -5268,15 +4900,7 @@
         <w:ind w:left="1549" w:right="5219"/>
       </w:pPr>
       <w:r>
-        <w:t xml:space="preserve">Expresión: </w:t>
-      </w:r>
-      <w:proofErr w:type="spellStart"/>
-      <w:r>
-        <w:t>nombre_cliente</w:t>
-      </w:r>
-      <w:proofErr w:type="spellEnd"/>
-      <w:r>
-        <w:t xml:space="preserve"> Tabla resultante:</w:t>
+        <w:t>Expresión: nombre_cliente Tabla resultante:</w:t>
       </w:r>
     </w:p>
     <w:p>
@@ -5301,13 +4925,8 @@
         </w:rPr>
         <w:t xml:space="preserve">∏ </w:t>
       </w:r>
-      <w:proofErr w:type="spellStart"/>
-      <w:r>
-        <w:t>nombre_cliente</w:t>
-      </w:r>
-      <w:proofErr w:type="spellEnd"/>
-      <w:r>
-        <w:t xml:space="preserve"> (r1) instrucción SQL:</w:t>
+      <w:r>
+        <w:t>nombre_cliente (r1) instrucción SQL:</w:t>
       </w:r>
     </w:p>
     <w:p>
@@ -5319,33 +4938,11 @@
           <w:lang w:val="en-US"/>
         </w:rPr>
       </w:pPr>
-      <w:proofErr w:type="gramStart"/>
       <w:r>
         <w:rPr>
           <w:lang w:val="en-US"/>
         </w:rPr>
-        <w:t>select</w:t>
-      </w:r>
-      <w:proofErr w:type="gramEnd"/>
-      <w:r>
-        <w:rPr>
-          <w:lang w:val="en-US"/>
-        </w:rPr>
-        <w:t xml:space="preserve"> distinct </w:t>
-      </w:r>
-      <w:proofErr w:type="spellStart"/>
-      <w:r>
-        <w:rPr>
-          <w:lang w:val="en-US"/>
-        </w:rPr>
-        <w:t>nombre_cliente</w:t>
-      </w:r>
-      <w:proofErr w:type="spellEnd"/>
-      <w:r>
-        <w:rPr>
-          <w:lang w:val="en-US"/>
-        </w:rPr>
-        <w:t xml:space="preserve"> from r1</w:t>
+        <w:t>select distinct nombre_cliente from r1</w:t>
       </w:r>
     </w:p>
     <w:p>
@@ -5387,13 +4984,8 @@
         <w:ind w:left="1549"/>
       </w:pPr>
       <w:r>
-        <w:t xml:space="preserve">… </w:t>
-      </w:r>
-      <w:proofErr w:type="gramStart"/>
-      <w:r>
-        <w:t>datos …</w:t>
-      </w:r>
-      <w:proofErr w:type="gramEnd"/>
+        <w:t>… datos …</w:t>
+      </w:r>
     </w:p>
     <w:p>
       <w:pPr>
@@ -5513,21 +5105,7 @@
         <w:rPr>
           <w:sz w:val="20"/>
         </w:rPr>
-        <w:t>(</w:t>
-      </w:r>
-      <w:proofErr w:type="gramStart"/>
-      <w:r>
-        <w:rPr>
-          <w:sz w:val="20"/>
-        </w:rPr>
-        <w:t>un</w:t>
-      </w:r>
-      <w:proofErr w:type="gramEnd"/>
-      <w:r>
-        <w:rPr>
-          <w:sz w:val="20"/>
-        </w:rPr>
-        <w:t xml:space="preserve"> atributo por</w:t>
+        <w:t>(un atributo por</w:t>
       </w:r>
       <w:r>
         <w:rPr>
@@ -5563,11 +5141,9 @@
         <w:spacing w:before="144"/>
         <w:ind w:left="1549"/>
       </w:pPr>
-      <w:proofErr w:type="spellStart"/>
       <w:r>
         <w:t>AtributoN</w:t>
       </w:r>
-      <w:proofErr w:type="spellEnd"/>
       <w:r>
         <w:tab/>
         <w:t>Dominio</w:t>
@@ -5601,13 +5177,8 @@
         <w:spacing w:before="140"/>
       </w:pPr>
       <w:r>
-        <w:t xml:space="preserve">Nombre de la </w:t>
-      </w:r>
-      <w:proofErr w:type="spellStart"/>
-      <w:r>
-        <w:t>tablaN</w:t>
-      </w:r>
-      <w:proofErr w:type="spellEnd"/>
+        <w:t>Nombre de la tablaN</w:t>
+      </w:r>
     </w:p>
     <w:p>
       <w:pPr>
@@ -5660,11 +5231,9 @@
         <w:spacing w:before="141"/>
         <w:ind w:left="1549"/>
       </w:pPr>
-      <w:proofErr w:type="spellStart"/>
       <w:r>
         <w:t>AtributoN</w:t>
       </w:r>
-      <w:proofErr w:type="spellEnd"/>
       <w:r>
         <w:tab/>
         <w:t>Dominio</w:t>
@@ -5753,21 +5322,7 @@
         <w:rPr>
           <w:sz w:val="20"/>
         </w:rPr>
-        <w:t>(</w:t>
-      </w:r>
-      <w:proofErr w:type="gramStart"/>
-      <w:r>
-        <w:rPr>
-          <w:sz w:val="20"/>
-        </w:rPr>
-        <w:t>un</w:t>
-      </w:r>
-      <w:proofErr w:type="gramEnd"/>
-      <w:r>
-        <w:rPr>
-          <w:sz w:val="20"/>
-        </w:rPr>
-        <w:t xml:space="preserve"> atributo por</w:t>
+        <w:t>(un atributo por</w:t>
       </w:r>
       <w:r>
         <w:rPr>
@@ -5802,11 +5357,9 @@
         <w:spacing w:before="141"/>
         <w:ind w:left="1549"/>
       </w:pPr>
-      <w:proofErr w:type="spellStart"/>
       <w:r>
         <w:t>AtributoN</w:t>
       </w:r>
-      <w:proofErr w:type="spellEnd"/>
       <w:r>
         <w:tab/>
         <w:t>Propiedades (dominio, PK, FK, etc.)</w:t>
@@ -5827,13 +5380,8 @@
         <w:spacing w:before="140"/>
       </w:pPr>
       <w:r>
-        <w:t xml:space="preserve">Nombre de la </w:t>
-      </w:r>
-      <w:proofErr w:type="spellStart"/>
-      <w:r>
-        <w:t>tablaN</w:t>
-      </w:r>
-      <w:proofErr w:type="spellEnd"/>
+        <w:t>Nombre de la tablaN</w:t>
+      </w:r>
     </w:p>
     <w:p>
       <w:pPr>
@@ -5880,11 +5428,9 @@
         <w:spacing w:before="140"/>
         <w:ind w:left="1549"/>
       </w:pPr>
-      <w:proofErr w:type="spellStart"/>
       <w:r>
         <w:t>AtributoN</w:t>
       </w:r>
-      <w:proofErr w:type="spellEnd"/>
       <w:r>
         <w:tab/>
         <w:t>Propiedades (dominio, PK, FK,</w:t>
@@ -5967,13 +5513,8 @@
         <w:ind w:left="1549" w:right="7847"/>
       </w:pPr>
       <w:r>
-        <w:t xml:space="preserve">… </w:t>
-      </w:r>
-      <w:proofErr w:type="spellStart"/>
-      <w:r>
-        <w:t>TablaN</w:t>
-      </w:r>
-      <w:proofErr w:type="spellEnd"/>
+        <w:t>… TablaN</w:t>
+      </w:r>
     </w:p>
     <w:p>
       <w:pPr>
@@ -5993,11 +5534,9 @@
         <w:spacing w:before="140" w:line="362" w:lineRule="auto"/>
         <w:ind w:left="1549" w:right="4100" w:hanging="709"/>
       </w:pPr>
-      <w:proofErr w:type="spellStart"/>
       <w:r>
         <w:t>AtributoN</w:t>
       </w:r>
-      <w:proofErr w:type="spellEnd"/>
       <w:r>
         <w:tab/>
         <w:t>Propiedades (dominio, PK, FK, etc.) Tabla1</w:t>
@@ -6010,13 +5549,8 @@
         <w:ind w:left="1549" w:right="7847"/>
       </w:pPr>
       <w:r>
-        <w:t xml:space="preserve">… </w:t>
-      </w:r>
-      <w:proofErr w:type="spellStart"/>
-      <w:r>
-        <w:t>TablaN</w:t>
-      </w:r>
-      <w:proofErr w:type="spellEnd"/>
+        <w:t>… TablaN</w:t>
+      </w:r>
     </w:p>
     <w:p>
       <w:pPr>
@@ -6446,31 +5980,7 @@
         <w:jc w:val="both"/>
       </w:pPr>
       <w:r>
-        <w:t xml:space="preserve">Enviar vía </w:t>
-      </w:r>
-      <w:proofErr w:type="spellStart"/>
-      <w:r>
-        <w:t>tecDigital</w:t>
-      </w:r>
-      <w:proofErr w:type="spellEnd"/>
-      <w:r>
-        <w:t>, sección EVALUACIONES / PROYECTOS, una carpeta comprimida (.</w:t>
-      </w:r>
-      <w:proofErr w:type="spellStart"/>
-      <w:r>
-        <w:t>rar</w:t>
-      </w:r>
-      <w:proofErr w:type="spellEnd"/>
-      <w:r>
-        <w:t>, .</w:t>
-      </w:r>
-      <w:proofErr w:type="spellStart"/>
-      <w:r>
-        <w:t>zip</w:t>
-      </w:r>
-      <w:proofErr w:type="spellEnd"/>
-      <w:r>
-        <w:t xml:space="preserve">, etc.) de nombre </w:t>
+        <w:t xml:space="preserve">Enviar vía tecDigital, sección EVALUACIONES / PROYECTOS, una carpeta comprimida (.rar, .zip, etc.) de nombre </w:t>
       </w:r>
       <w:r>
         <w:rPr>
@@ -7289,21 +6799,7 @@
               <w:rPr>
                 <w:b/>
               </w:rPr>
-              <w:t xml:space="preserve">Puntos </w:t>
-            </w:r>
-            <w:proofErr w:type="spellStart"/>
-            <w:r>
-              <w:rPr>
-                <w:b/>
-              </w:rPr>
-              <w:t>obte</w:t>
-            </w:r>
-            <w:proofErr w:type="spellEnd"/>
-            <w:r>
-              <w:rPr>
-                <w:b/>
-              </w:rPr>
-              <w:t>- nidos</w:t>
+              <w:t>Puntos obte- nidos</w:t>
             </w:r>
           </w:p>
         </w:tc>
@@ -9330,21 +8826,7 @@
               <w:rPr>
                 <w:sz w:val="24"/>
               </w:rPr>
-              <w:t>Resultado de concatenación (</w:t>
-            </w:r>
-            <w:proofErr w:type="spellStart"/>
-            <w:r>
-              <w:rPr>
-                <w:sz w:val="24"/>
-              </w:rPr>
-              <w:t>join</w:t>
-            </w:r>
-            <w:proofErr w:type="spellEnd"/>
-            <w:r>
-              <w:rPr>
-                <w:sz w:val="24"/>
-              </w:rPr>
-              <w:t>)</w:t>
+              <w:t>Resultado de concatenación (join)</w:t>
             </w:r>
           </w:p>
         </w:tc>
@@ -9584,21 +9066,7 @@
               <w:rPr>
                 <w:sz w:val="24"/>
               </w:rPr>
-              <w:t xml:space="preserve">Resultado de concatenación natural (natural </w:t>
-            </w:r>
-            <w:proofErr w:type="spellStart"/>
-            <w:r>
-              <w:rPr>
-                <w:sz w:val="24"/>
-              </w:rPr>
-              <w:t>join</w:t>
-            </w:r>
-            <w:proofErr w:type="spellEnd"/>
-            <w:r>
-              <w:rPr>
-                <w:sz w:val="24"/>
-              </w:rPr>
-              <w:t>)</w:t>
+              <w:t>Resultado de concatenación natural (natural join)</w:t>
             </w:r>
           </w:p>
         </w:tc>
@@ -10626,21 +10094,7 @@
               <w:rPr>
                 <w:sz w:val="24"/>
               </w:rPr>
-              <w:t xml:space="preserve">Manejo de la tabla de datos resultante (incluye </w:t>
-            </w:r>
-            <w:proofErr w:type="spellStart"/>
-            <w:r>
-              <w:rPr>
-                <w:sz w:val="24"/>
-              </w:rPr>
-              <w:t>scroll</w:t>
-            </w:r>
-            <w:proofErr w:type="spellEnd"/>
-            <w:r>
-              <w:rPr>
-                <w:sz w:val="24"/>
-              </w:rPr>
-              <w:t>)</w:t>
+              <w:t>Manejo de la tabla de datos resultante (incluye scroll)</w:t>
             </w:r>
           </w:p>
         </w:tc>
@@ -11916,23 +11370,7 @@
           <w:b/>
           <w:sz w:val="24"/>
         </w:rPr>
-        <w:t xml:space="preserve">nombre: </w:t>
-      </w:r>
-      <w:proofErr w:type="spellStart"/>
-      <w:r>
-        <w:rPr>
-          <w:b/>
-          <w:sz w:val="24"/>
-        </w:rPr>
-        <w:t>manual_de_usuario_interpretador_álgebra_relacional</w:t>
-      </w:r>
-      <w:proofErr w:type="spellEnd"/>
-      <w:r>
-        <w:rPr>
-          <w:b/>
-          <w:sz w:val="24"/>
-        </w:rPr>
-        <w:t>. PDF</w:t>
+        <w:t>nombre: manual_de_usuario_interpretador_álgebra_relacional. PDF</w:t>
       </w:r>
       <w:r>
         <w:rPr>
@@ -12109,23 +11547,7 @@
                                 <w:b/>
                                 <w:sz w:val="24"/>
                               </w:rPr>
-                              <w:t>IMPORTANTE</w:t>
-                            </w:r>
-                            <w:proofErr w:type="gramStart"/>
-                            <w:r>
-                              <w:rPr>
-                                <w:b/>
-                                <w:sz w:val="24"/>
-                              </w:rPr>
-                              <w:t>:  CONOCIMIENTO</w:t>
-                            </w:r>
-                            <w:proofErr w:type="gramEnd"/>
-                            <w:r>
-                              <w:rPr>
-                                <w:b/>
-                                <w:sz w:val="24"/>
-                              </w:rPr>
-                              <w:t xml:space="preserve">  DE</w:t>
+                              <w:t>IMPORTANTE:  CONOCIMIENTO  DE</w:t>
                             </w:r>
                             <w:r>
                               <w:rPr>
@@ -12199,13 +11621,8 @@
                               <w:ind w:left="107" w:right="110"/>
                               <w:jc w:val="both"/>
                             </w:pPr>
-                            <w:proofErr w:type="gramStart"/>
                             <w:r>
-                              <w:t>revisión</w:t>
-                            </w:r>
-                            <w:proofErr w:type="gramEnd"/>
-                            <w:r>
-                              <w:t xml:space="preserve"> del trabajo, los estudiantes deben demostrar un completo dominio de  la solución que implementaron, tanto desde el punto de vista técnico (uso de herramientas) como de la funcionalidad del proyecto. La revisión se puede hacer individualmente o en grupos, examinando la solución o temas  específicos aplicados en el</w:t>
+                              <w:t>revisión del trabajo, los estudiantes deben demostrar un completo dominio de  la solución que implementaron, tanto desde el punto de vista técnico (uso de herramientas) como de la funcionalidad del proyecto. La revisión se puede hacer individualmente o en grupos, examinando la solución o temas  específicos aplicados en el</w:t>
                             </w:r>
                             <w:r>
                               <w:rPr>
@@ -12706,7 +12123,6 @@
         </w:rPr>
         <w:t xml:space="preserve">ntada por un objeto </w:t>
       </w:r>
-      <w:proofErr w:type="spellStart"/>
       <w:r>
         <w:rPr>
           <w:rFonts w:ascii="Arial" w:eastAsia="Times New Roman" w:hAnsi="Arial" w:cs="Arial"/>
@@ -12719,7 +12135,6 @@
         </w:rPr>
         <w:t>Connection</w:t>
       </w:r>
-      <w:proofErr w:type="spellEnd"/>
       <w:r>
         <w:rPr>
           <w:rFonts w:ascii="Arial" w:eastAsia="Times New Roman" w:hAnsi="Arial" w:cs="Arial"/>
@@ -12827,7 +12242,6 @@
           <w:lang w:eastAsia="es-CR"/>
         </w:rPr>
       </w:pPr>
-      <w:proofErr w:type="spellStart"/>
       <w:r>
         <w:rPr>
           <w:rFonts w:ascii="Arial" w:eastAsia="Times New Roman" w:hAnsi="Arial" w:cs="Arial"/>
@@ -12840,7 +12254,6 @@
         </w:rPr>
         <w:t>DriverManager</w:t>
       </w:r>
-      <w:proofErr w:type="spellEnd"/>
       <w:r>
         <w:rPr>
           <w:rFonts w:ascii="Arial" w:eastAsia="Times New Roman" w:hAnsi="Arial" w:cs="Arial"/>
@@ -12881,7 +12294,6 @@
           <w:lang w:eastAsia="es-CR"/>
         </w:rPr>
       </w:pPr>
-      <w:proofErr w:type="spellStart"/>
       <w:r>
         <w:rPr>
           <w:rFonts w:ascii="Arial" w:eastAsia="Times New Roman" w:hAnsi="Arial" w:cs="Arial"/>
@@ -12894,7 +12306,6 @@
         </w:rPr>
         <w:t>DataSource</w:t>
       </w:r>
-      <w:proofErr w:type="spellEnd"/>
       <w:r>
         <w:rPr>
           <w:rFonts w:ascii="Arial" w:eastAsia="Times New Roman" w:hAnsi="Arial" w:cs="Arial"/>
@@ -12906,7 +12317,6 @@
         </w:rPr>
         <w:t xml:space="preserve">: esta interfaz permite que los detalles sobre el origen de datos subyacente sean transparentes a su aplicación. Las propiedades de un objeto </w:t>
       </w:r>
-      <w:proofErr w:type="spellStart"/>
       <w:r>
         <w:rPr>
           <w:rFonts w:ascii="Arial" w:eastAsia="Times New Roman" w:hAnsi="Arial" w:cs="Arial"/>
@@ -12919,7 +12329,6 @@
         </w:rPr>
         <w:t>DataSource</w:t>
       </w:r>
-      <w:proofErr w:type="spellEnd"/>
       <w:r>
         <w:rPr>
           <w:rFonts w:ascii="Arial" w:eastAsia="Times New Roman" w:hAnsi="Arial" w:cs="Arial"/>
@@ -13016,55 +12425,7 @@
           <w:szCs w:val="28"/>
           <w:lang w:eastAsia="es-CR"/>
         </w:rPr>
-        <w:t xml:space="preserve">Una instrucción es una interfaz que representa una instrucción SQL. Se ejecutan objetos de instrucción y generan objetos de resultado, que es una tabla de datos que representa un conjunto de resultados de base de datos. Se necesita un objeto </w:t>
-      </w:r>
-      <w:proofErr w:type="spellStart"/>
-      <w:r>
-        <w:rPr>
-          <w:rFonts w:ascii="Arial" w:eastAsia="Times New Roman" w:hAnsi="Arial" w:cs="Arial"/>
-          <w:bCs/>
-          <w:color w:val="000000"/>
-          <w:sz w:val="24"/>
-          <w:szCs w:val="28"/>
-          <w:lang w:eastAsia="es-CR"/>
-        </w:rPr>
-        <w:t>Connection</w:t>
-      </w:r>
-      <w:proofErr w:type="spellEnd"/>
-      <w:r>
-        <w:rPr>
-          <w:rFonts w:ascii="Arial" w:eastAsia="Times New Roman" w:hAnsi="Arial" w:cs="Arial"/>
-          <w:bCs/>
-          <w:color w:val="000000"/>
-          <w:sz w:val="24"/>
-          <w:szCs w:val="28"/>
-          <w:lang w:eastAsia="es-CR"/>
-        </w:rPr>
-        <w:t xml:space="preserve"> para crear un objeto </w:t>
-      </w:r>
-      <w:proofErr w:type="spellStart"/>
-      <w:r>
-        <w:rPr>
-          <w:rFonts w:ascii="Arial" w:eastAsia="Times New Roman" w:hAnsi="Arial" w:cs="Arial"/>
-          <w:bCs/>
-          <w:color w:val="000000"/>
-          <w:sz w:val="24"/>
-          <w:szCs w:val="28"/>
-          <w:lang w:eastAsia="es-CR"/>
-        </w:rPr>
-        <w:t>Statement</w:t>
-      </w:r>
-      <w:proofErr w:type="spellEnd"/>
-      <w:r>
-        <w:rPr>
-          <w:rFonts w:ascii="Arial" w:eastAsia="Times New Roman" w:hAnsi="Arial" w:cs="Arial"/>
-          <w:bCs/>
-          <w:color w:val="000000"/>
-          <w:sz w:val="24"/>
-          <w:szCs w:val="28"/>
-          <w:lang w:eastAsia="es-CR"/>
-        </w:rPr>
-        <w:t>.</w:t>
+        <w:t>Una instrucción es una interfaz que representa una instrucción SQL. Se ejecutan objetos de instrucción y generan objetos de resultado, que es una tabla de datos que representa un conjunto de resultados de base de datos. Se necesita un objeto Connection para crear un objeto Statement.</w:t>
       </w:r>
     </w:p>
     <w:p>
@@ -13183,7 +12544,6 @@
           <w:lang w:eastAsia="es-CR"/>
         </w:rPr>
       </w:pPr>
-      <w:proofErr w:type="spellStart"/>
       <w:r>
         <w:rPr>
           <w:rFonts w:ascii="Arial" w:eastAsia="Times New Roman" w:hAnsi="Arial" w:cs="Arial"/>
@@ -13196,7 +12556,6 @@
         </w:rPr>
         <w:t>PreparedStatement</w:t>
       </w:r>
-      <w:proofErr w:type="spellEnd"/>
       <w:r>
         <w:rPr>
           <w:rFonts w:ascii="Arial" w:eastAsia="Times New Roman" w:hAnsi="Arial" w:cs="Arial"/>
@@ -13206,31 +12565,7 @@
           <w:szCs w:val="28"/>
           <w:lang w:eastAsia="es-CR"/>
         </w:rPr>
-        <w:t xml:space="preserve">: Se utiliza para </w:t>
-      </w:r>
-      <w:proofErr w:type="spellStart"/>
-      <w:r>
-        <w:rPr>
-          <w:rFonts w:ascii="Arial" w:eastAsia="Times New Roman" w:hAnsi="Arial" w:cs="Arial"/>
-          <w:bCs/>
-          <w:color w:val="000000"/>
-          <w:sz w:val="24"/>
-          <w:szCs w:val="28"/>
-          <w:lang w:eastAsia="es-CR"/>
-        </w:rPr>
-        <w:t>precompilar</w:t>
-      </w:r>
-      <w:proofErr w:type="spellEnd"/>
-      <w:r>
-        <w:rPr>
-          <w:rFonts w:ascii="Arial" w:eastAsia="Times New Roman" w:hAnsi="Arial" w:cs="Arial"/>
-          <w:bCs/>
-          <w:color w:val="000000"/>
-          <w:sz w:val="24"/>
-          <w:szCs w:val="28"/>
-          <w:lang w:eastAsia="es-CR"/>
-        </w:rPr>
-        <w:t xml:space="preserve"> sentencias SQL que pueden </w:t>
+        <w:t xml:space="preserve">: Se utiliza para precompilar sentencias SQL que pueden </w:t>
       </w:r>
       <w:r>
         <w:rPr>
@@ -13260,7 +12595,6 @@
           <w:lang w:eastAsia="es-CR"/>
         </w:rPr>
       </w:pPr>
-      <w:proofErr w:type="spellStart"/>
       <w:r>
         <w:rPr>
           <w:rFonts w:ascii="Arial" w:eastAsia="Times New Roman" w:hAnsi="Arial" w:cs="Arial"/>
@@ -13273,7 +12607,6 @@
         </w:rPr>
         <w:t>CallableStatement</w:t>
       </w:r>
-      <w:proofErr w:type="spellEnd"/>
       <w:r>
         <w:rPr>
           <w:rFonts w:ascii="Arial" w:eastAsia="Times New Roman" w:hAnsi="Arial" w:cs="Arial"/>
@@ -13368,31 +12701,7 @@
           <w:szCs w:val="28"/>
           <w:lang w:eastAsia="es-CR"/>
         </w:rPr>
-        <w:t xml:space="preserve">Se accede a los datos en un objeto de resultado mediante un cursor. Note que este cursor no es un </w:t>
-      </w:r>
-      <w:proofErr w:type="spellStart"/>
-      <w:r>
-        <w:rPr>
-          <w:rFonts w:ascii="Arial" w:eastAsia="Times New Roman" w:hAnsi="Arial" w:cs="Arial"/>
-          <w:bCs/>
-          <w:color w:val="000000"/>
-          <w:sz w:val="24"/>
-          <w:szCs w:val="28"/>
-          <w:lang w:eastAsia="es-CR"/>
-        </w:rPr>
-        <w:t>cursor</w:t>
-      </w:r>
-      <w:proofErr w:type="spellEnd"/>
-      <w:r>
-        <w:rPr>
-          <w:rFonts w:ascii="Arial" w:eastAsia="Times New Roman" w:hAnsi="Arial" w:cs="Arial"/>
-          <w:bCs/>
-          <w:color w:val="000000"/>
-          <w:sz w:val="24"/>
-          <w:szCs w:val="28"/>
-          <w:lang w:eastAsia="es-CR"/>
-        </w:rPr>
-        <w:t xml:space="preserve"> de base de datos. Este cursor es un puntero que apunta a una fila de datos en el objeto de resultado. Inicialmente, el cursor se coloca antes de la primera fila. Se llaman varios métodos definidos en el objeto de conjunto para mover el cursor.</w:t>
+        <w:t>Se accede a los datos en un objeto de resultado mediante un cursor. Note que este cursor no es un cursor de base de datos. Este cursor es un puntero que apunta a una fila de datos en el objeto de resultado. Inicialmente, el cursor se coloca antes de la primera fila. Se llaman varios métodos definidos en el objeto de conjunto para mover el cursor.</w:t>
       </w:r>
     </w:p>
     <w:p>
@@ -13466,21 +12775,8 @@
           <w:szCs w:val="28"/>
           <w:lang w:eastAsia="es-CR"/>
         </w:rPr>
-        <w:t xml:space="preserve"> a la instrucción </w:t>
-      </w:r>
-      <w:proofErr w:type="spellStart"/>
-      <w:r>
-        <w:rPr>
-          <w:rFonts w:ascii="Arial" w:eastAsia="Times New Roman" w:hAnsi="Arial" w:cs="Arial"/>
-          <w:bCs/>
-          <w:color w:val="000000"/>
-          <w:sz w:val="24"/>
-          <w:szCs w:val="28"/>
-          <w:lang w:eastAsia="es-CR"/>
-        </w:rPr>
-        <w:t>Method.close</w:t>
-      </w:r>
-      <w:proofErr w:type="spellEnd"/>
+        <w:t xml:space="preserve"> a la instrucción Method.close</w:t>
+      </w:r>
       <w:r>
         <w:rPr>
           <w:rFonts w:ascii="Arial" w:eastAsia="Times New Roman" w:hAnsi="Arial" w:cs="Arial"/>
@@ -13532,7 +12828,6 @@
         </w:rPr>
         <w:t xml:space="preserve">Información sobre </w:t>
       </w:r>
-      <w:proofErr w:type="spellStart"/>
       <w:r>
         <w:rPr>
           <w:rFonts w:ascii="Arial" w:eastAsia="Times New Roman" w:hAnsi="Arial" w:cs="Arial"/>
@@ -13544,7 +12839,6 @@
         </w:rPr>
         <w:t>java.sql</w:t>
       </w:r>
-      <w:proofErr w:type="spellEnd"/>
     </w:p>
     <w:p>
       <w:pPr>
@@ -13558,7 +12852,6 @@
           <w:lang w:eastAsia="es-CR"/>
         </w:rPr>
       </w:pPr>
-      <w:proofErr w:type="gramStart"/>
       <w:r>
         <w:rPr>
           <w:rFonts w:ascii="Arial" w:eastAsia="Times New Roman" w:hAnsi="Arial" w:cs="Arial"/>
@@ -13568,10 +12861,11 @@
           <w:szCs w:val="28"/>
           <w:lang w:eastAsia="es-CR"/>
         </w:rPr>
-        <w:t>interfaz</w:t>
-      </w:r>
-      <w:proofErr w:type="gramEnd"/>
-      <w:r>
+        <w:t>interfaz pública SQLData</w:t>
+      </w:r>
+    </w:p>
+    <w:p>
+      <w:pPr>
         <w:rPr>
           <w:rFonts w:ascii="Arial" w:eastAsia="Times New Roman" w:hAnsi="Arial" w:cs="Arial"/>
           <w:bCs/>
@@ -13580,9 +12874,7 @@
           <w:szCs w:val="28"/>
           <w:lang w:eastAsia="es-CR"/>
         </w:rPr>
-        <w:t xml:space="preserve"> pública </w:t>
-      </w:r>
-      <w:proofErr w:type="spellStart"/>
+      </w:pPr>
       <w:r>
         <w:rPr>
           <w:rFonts w:ascii="Arial" w:eastAsia="Times New Roman" w:hAnsi="Arial" w:cs="Arial"/>
@@ -13592,9 +12884,8 @@
           <w:szCs w:val="28"/>
           <w:lang w:eastAsia="es-CR"/>
         </w:rPr>
-        <w:t>SQLData</w:t>
-      </w:r>
-      <w:proofErr w:type="spellEnd"/>
+        <w:t>El objeto Class de una clase que implementa la interfaz SQLData se introducirá en el mapa de tipo del objeto de conexión apropiado junto con el nombre SQL del definidor para el que se trata de una asignación personalizada.</w:t>
+      </w:r>
     </w:p>
     <w:p>
       <w:pPr>
@@ -13616,10 +12907,11 @@
           <w:szCs w:val="28"/>
           <w:lang w:eastAsia="es-CR"/>
         </w:rPr>
-        <w:t xml:space="preserve">El objeto </w:t>
-      </w:r>
-      <w:proofErr w:type="spellStart"/>
-      <w:r>
+        <w:t>Por lo general, una implementación de SQLData definirá un campo para cada atributo de un tipo estructurado SQL o un único campo para un tipo distinto de SQL. Cuando se recupera el definido de un origen de datos con el método GetObject, se asignará como instancia de esta clase. Un programador puede operar en esta instancia de clase igual que en cualquier otro objeto del lenguaje de programación Java y, a continuación, almacenar los cambios realizados en él llamando al método PreparedStatement setObject, que lo mapeará de nuevo al tipo SQL.</w:t>
+      </w:r>
+    </w:p>
+    <w:p>
+      <w:pPr>
         <w:rPr>
           <w:rFonts w:ascii="Arial" w:eastAsia="Times New Roman" w:hAnsi="Arial" w:cs="Arial"/>
           <w:bCs/>
@@ -13628,10 +12920,10 @@
           <w:szCs w:val="28"/>
           <w:lang w:eastAsia="es-CR"/>
         </w:rPr>
-        <w:t>Class</w:t>
-      </w:r>
-      <w:proofErr w:type="spellEnd"/>
-      <w:r>
+      </w:pPr>
+    </w:p>
+    <w:p>
+      <w:pPr>
         <w:rPr>
           <w:rFonts w:ascii="Arial" w:eastAsia="Times New Roman" w:hAnsi="Arial" w:cs="Arial"/>
           <w:bCs/>
@@ -13640,9 +12932,7 @@
           <w:szCs w:val="28"/>
           <w:lang w:eastAsia="es-CR"/>
         </w:rPr>
-        <w:t xml:space="preserve"> de una clase que implementa la interfaz </w:t>
-      </w:r>
-      <w:proofErr w:type="spellStart"/>
+      </w:pPr>
       <w:r>
         <w:rPr>
           <w:rFonts w:ascii="Arial" w:eastAsia="Times New Roman" w:hAnsi="Arial" w:cs="Arial"/>
@@ -13652,10 +12942,12 @@
           <w:szCs w:val="28"/>
           <w:lang w:eastAsia="es-CR"/>
         </w:rPr>
-        <w:t>SQLData</w:t>
-      </w:r>
-      <w:proofErr w:type="spellEnd"/>
-      <w:r>
+        <w:lastRenderedPageBreak/>
+        <w:t>Se espera que la implementación de la clase para un mapeo personalizado será realizada por una herramienta. En una implementación típica, el programador simplemente proporcionaría el nombre del SQL definido, el nombre de la clase a la que se está asignando, y los nombres de los campos a los que se va a mapear cada uno de los atributos del definidor. La herramienta usará esta información para implementar los métodos SQLData readSQL y SQLData. writeSQL. El método readSQL llama a los métodos SQLInput apropiados para leer cada atributo de un objeto SQLInput, y el método writeSQL llama a métodos SQLOutput para escribir cada atributo de nuevo en el origen de datos a través de un objeto SQLOutput.</w:t>
+      </w:r>
+    </w:p>
+    <w:p>
+      <w:pPr>
         <w:rPr>
           <w:rFonts w:ascii="Arial" w:eastAsia="Times New Roman" w:hAnsi="Arial" w:cs="Arial"/>
           <w:bCs/>
@@ -13664,11 +12956,8 @@
           <w:szCs w:val="28"/>
           <w:lang w:eastAsia="es-CR"/>
         </w:rPr>
-        <w:t xml:space="preserve"> se introducirá en el mapa de tipo del objeto de conexión apropiado junto con el nombre SQL del definidor para el que se trata de una asignación personalizada.</w:t>
-      </w:r>
-    </w:p>
-    <w:p>
-      <w:pPr>
+      </w:pPr>
+      <w:r>
         <w:rPr>
           <w:rFonts w:ascii="Arial" w:eastAsia="Times New Roman" w:hAnsi="Arial" w:cs="Arial"/>
           <w:bCs/>
@@ -13677,536 +12966,7 @@
           <w:szCs w:val="28"/>
           <w:lang w:eastAsia="es-CR"/>
         </w:rPr>
-      </w:pPr>
-      <w:r>
-        <w:rPr>
-          <w:rFonts w:ascii="Arial" w:eastAsia="Times New Roman" w:hAnsi="Arial" w:cs="Arial"/>
-          <w:bCs/>
-          <w:color w:val="000000"/>
-          <w:sz w:val="24"/>
-          <w:szCs w:val="28"/>
-          <w:lang w:eastAsia="es-CR"/>
-        </w:rPr>
-        <w:t xml:space="preserve">Por lo general, una implementación de </w:t>
-      </w:r>
-      <w:proofErr w:type="spellStart"/>
-      <w:r>
-        <w:rPr>
-          <w:rFonts w:ascii="Arial" w:eastAsia="Times New Roman" w:hAnsi="Arial" w:cs="Arial"/>
-          <w:bCs/>
-          <w:color w:val="000000"/>
-          <w:sz w:val="24"/>
-          <w:szCs w:val="28"/>
-          <w:lang w:eastAsia="es-CR"/>
-        </w:rPr>
-        <w:t>SQLData</w:t>
-      </w:r>
-      <w:proofErr w:type="spellEnd"/>
-      <w:r>
-        <w:rPr>
-          <w:rFonts w:ascii="Arial" w:eastAsia="Times New Roman" w:hAnsi="Arial" w:cs="Arial"/>
-          <w:bCs/>
-          <w:color w:val="000000"/>
-          <w:sz w:val="24"/>
-          <w:szCs w:val="28"/>
-          <w:lang w:eastAsia="es-CR"/>
-        </w:rPr>
-        <w:t xml:space="preserve"> definirá un campo para cada atributo de un tipo estructurado SQL o un único campo para un tipo distinto de SQL. Cuando se recupera el definido de un origen de datos con el método </w:t>
-      </w:r>
-      <w:proofErr w:type="spellStart"/>
-      <w:r>
-        <w:rPr>
-          <w:rFonts w:ascii="Arial" w:eastAsia="Times New Roman" w:hAnsi="Arial" w:cs="Arial"/>
-          <w:bCs/>
-          <w:color w:val="000000"/>
-          <w:sz w:val="24"/>
-          <w:szCs w:val="28"/>
-          <w:lang w:eastAsia="es-CR"/>
-        </w:rPr>
-        <w:t>GetObject</w:t>
-      </w:r>
-      <w:proofErr w:type="spellEnd"/>
-      <w:r>
-        <w:rPr>
-          <w:rFonts w:ascii="Arial" w:eastAsia="Times New Roman" w:hAnsi="Arial" w:cs="Arial"/>
-          <w:bCs/>
-          <w:color w:val="000000"/>
-          <w:sz w:val="24"/>
-          <w:szCs w:val="28"/>
-          <w:lang w:eastAsia="es-CR"/>
-        </w:rPr>
-        <w:t xml:space="preserve">, se asignará como instancia de esta clase. Un programador puede operar en esta instancia de clase igual que en cualquier otro objeto del lenguaje de programación Java y, a continuación, almacenar los cambios realizados en él llamando al método </w:t>
-      </w:r>
-      <w:proofErr w:type="spellStart"/>
-      <w:r>
-        <w:rPr>
-          <w:rFonts w:ascii="Arial" w:eastAsia="Times New Roman" w:hAnsi="Arial" w:cs="Arial"/>
-          <w:bCs/>
-          <w:color w:val="000000"/>
-          <w:sz w:val="24"/>
-          <w:szCs w:val="28"/>
-          <w:lang w:eastAsia="es-CR"/>
-        </w:rPr>
-        <w:t>PreparedStatement</w:t>
-      </w:r>
-      <w:proofErr w:type="spellEnd"/>
-      <w:r>
-        <w:rPr>
-          <w:rFonts w:ascii="Arial" w:eastAsia="Times New Roman" w:hAnsi="Arial" w:cs="Arial"/>
-          <w:bCs/>
-          <w:color w:val="000000"/>
-          <w:sz w:val="24"/>
-          <w:szCs w:val="28"/>
-          <w:lang w:eastAsia="es-CR"/>
-        </w:rPr>
-        <w:t xml:space="preserve"> </w:t>
-      </w:r>
-      <w:proofErr w:type="spellStart"/>
-      <w:r>
-        <w:rPr>
-          <w:rFonts w:ascii="Arial" w:eastAsia="Times New Roman" w:hAnsi="Arial" w:cs="Arial"/>
-          <w:bCs/>
-          <w:color w:val="000000"/>
-          <w:sz w:val="24"/>
-          <w:szCs w:val="28"/>
-          <w:lang w:eastAsia="es-CR"/>
-        </w:rPr>
-        <w:t>setObject</w:t>
-      </w:r>
-      <w:proofErr w:type="spellEnd"/>
-      <w:r>
-        <w:rPr>
-          <w:rFonts w:ascii="Arial" w:eastAsia="Times New Roman" w:hAnsi="Arial" w:cs="Arial"/>
-          <w:bCs/>
-          <w:color w:val="000000"/>
-          <w:sz w:val="24"/>
-          <w:szCs w:val="28"/>
-          <w:lang w:eastAsia="es-CR"/>
-        </w:rPr>
-        <w:t>, que lo mapeará de nuevo al tipo SQL.</w:t>
-      </w:r>
-    </w:p>
-    <w:p>
-      <w:pPr>
-        <w:rPr>
-          <w:rFonts w:ascii="Arial" w:eastAsia="Times New Roman" w:hAnsi="Arial" w:cs="Arial"/>
-          <w:bCs/>
-          <w:color w:val="000000"/>
-          <w:sz w:val="24"/>
-          <w:szCs w:val="28"/>
-          <w:lang w:eastAsia="es-CR"/>
-        </w:rPr>
-      </w:pPr>
-      <w:bookmarkStart w:id="0" w:name="_GoBack"/>
-      <w:bookmarkEnd w:id="0"/>
-    </w:p>
-    <w:p>
-      <w:pPr>
-        <w:rPr>
-          <w:rFonts w:ascii="Arial" w:eastAsia="Times New Roman" w:hAnsi="Arial" w:cs="Arial"/>
-          <w:bCs/>
-          <w:color w:val="000000"/>
-          <w:sz w:val="24"/>
-          <w:szCs w:val="28"/>
-          <w:lang w:eastAsia="es-CR"/>
-        </w:rPr>
-      </w:pPr>
-      <w:r>
-        <w:rPr>
-          <w:rFonts w:ascii="Arial" w:eastAsia="Times New Roman" w:hAnsi="Arial" w:cs="Arial"/>
-          <w:bCs/>
-          <w:color w:val="000000"/>
-          <w:sz w:val="24"/>
-          <w:szCs w:val="28"/>
-          <w:lang w:eastAsia="es-CR"/>
-        </w:rPr>
-        <w:lastRenderedPageBreak/>
-        <w:t xml:space="preserve">Se espera que la implementación de la clase para un mapeo personalizado </w:t>
-      </w:r>
-      <w:proofErr w:type="gramStart"/>
-      <w:r>
-        <w:rPr>
-          <w:rFonts w:ascii="Arial" w:eastAsia="Times New Roman" w:hAnsi="Arial" w:cs="Arial"/>
-          <w:bCs/>
-          <w:color w:val="000000"/>
-          <w:sz w:val="24"/>
-          <w:szCs w:val="28"/>
-          <w:lang w:eastAsia="es-CR"/>
-        </w:rPr>
-        <w:t>será</w:t>
-      </w:r>
-      <w:proofErr w:type="gramEnd"/>
-      <w:r>
-        <w:rPr>
-          <w:rFonts w:ascii="Arial" w:eastAsia="Times New Roman" w:hAnsi="Arial" w:cs="Arial"/>
-          <w:bCs/>
-          <w:color w:val="000000"/>
-          <w:sz w:val="24"/>
-          <w:szCs w:val="28"/>
-          <w:lang w:eastAsia="es-CR"/>
-        </w:rPr>
-        <w:t xml:space="preserve"> realizada por una herramienta. En una implementación típica, el programador simplemente proporcionaría el nombre del SQL definido, el nombre de la clase a la que se está asignando, y los nombres de los campos a los que se va a mapear cada uno de los atributos del definidor. La herramienta usará esta información para implementar los métodos </w:t>
-      </w:r>
-      <w:proofErr w:type="spellStart"/>
-      <w:r>
-        <w:rPr>
-          <w:rFonts w:ascii="Arial" w:eastAsia="Times New Roman" w:hAnsi="Arial" w:cs="Arial"/>
-          <w:bCs/>
-          <w:color w:val="000000"/>
-          <w:sz w:val="24"/>
-          <w:szCs w:val="28"/>
-          <w:lang w:eastAsia="es-CR"/>
-        </w:rPr>
-        <w:t>SQLData</w:t>
-      </w:r>
-      <w:proofErr w:type="spellEnd"/>
-      <w:r>
-        <w:rPr>
-          <w:rFonts w:ascii="Arial" w:eastAsia="Times New Roman" w:hAnsi="Arial" w:cs="Arial"/>
-          <w:bCs/>
-          <w:color w:val="000000"/>
-          <w:sz w:val="24"/>
-          <w:szCs w:val="28"/>
-          <w:lang w:eastAsia="es-CR"/>
-        </w:rPr>
-        <w:t xml:space="preserve"> </w:t>
-      </w:r>
-      <w:proofErr w:type="spellStart"/>
-      <w:r>
-        <w:rPr>
-          <w:rFonts w:ascii="Arial" w:eastAsia="Times New Roman" w:hAnsi="Arial" w:cs="Arial"/>
-          <w:bCs/>
-          <w:color w:val="000000"/>
-          <w:sz w:val="24"/>
-          <w:szCs w:val="28"/>
-          <w:lang w:eastAsia="es-CR"/>
-        </w:rPr>
-        <w:t>readSQL</w:t>
-      </w:r>
-      <w:proofErr w:type="spellEnd"/>
-      <w:r>
-        <w:rPr>
-          <w:rFonts w:ascii="Arial" w:eastAsia="Times New Roman" w:hAnsi="Arial" w:cs="Arial"/>
-          <w:bCs/>
-          <w:color w:val="000000"/>
-          <w:sz w:val="24"/>
-          <w:szCs w:val="28"/>
-          <w:lang w:eastAsia="es-CR"/>
-        </w:rPr>
-        <w:t xml:space="preserve"> y </w:t>
-      </w:r>
-      <w:proofErr w:type="spellStart"/>
-      <w:r>
-        <w:rPr>
-          <w:rFonts w:ascii="Arial" w:eastAsia="Times New Roman" w:hAnsi="Arial" w:cs="Arial"/>
-          <w:bCs/>
-          <w:color w:val="000000"/>
-          <w:sz w:val="24"/>
-          <w:szCs w:val="28"/>
-          <w:lang w:eastAsia="es-CR"/>
-        </w:rPr>
-        <w:t>SQLData</w:t>
-      </w:r>
-      <w:proofErr w:type="spellEnd"/>
-      <w:r>
-        <w:rPr>
-          <w:rFonts w:ascii="Arial" w:eastAsia="Times New Roman" w:hAnsi="Arial" w:cs="Arial"/>
-          <w:bCs/>
-          <w:color w:val="000000"/>
-          <w:sz w:val="24"/>
-          <w:szCs w:val="28"/>
-          <w:lang w:eastAsia="es-CR"/>
-        </w:rPr>
-        <w:t xml:space="preserve">. </w:t>
-      </w:r>
-      <w:proofErr w:type="spellStart"/>
-      <w:proofErr w:type="gramStart"/>
-      <w:r>
-        <w:rPr>
-          <w:rFonts w:ascii="Arial" w:eastAsia="Times New Roman" w:hAnsi="Arial" w:cs="Arial"/>
-          <w:bCs/>
-          <w:color w:val="000000"/>
-          <w:sz w:val="24"/>
-          <w:szCs w:val="28"/>
-          <w:lang w:eastAsia="es-CR"/>
-        </w:rPr>
-        <w:t>writeSQL</w:t>
-      </w:r>
-      <w:proofErr w:type="spellEnd"/>
-      <w:proofErr w:type="gramEnd"/>
-      <w:r>
-        <w:rPr>
-          <w:rFonts w:ascii="Arial" w:eastAsia="Times New Roman" w:hAnsi="Arial" w:cs="Arial"/>
-          <w:bCs/>
-          <w:color w:val="000000"/>
-          <w:sz w:val="24"/>
-          <w:szCs w:val="28"/>
-          <w:lang w:eastAsia="es-CR"/>
-        </w:rPr>
-        <w:t xml:space="preserve">. El método </w:t>
-      </w:r>
-      <w:proofErr w:type="spellStart"/>
-      <w:r>
-        <w:rPr>
-          <w:rFonts w:ascii="Arial" w:eastAsia="Times New Roman" w:hAnsi="Arial" w:cs="Arial"/>
-          <w:bCs/>
-          <w:color w:val="000000"/>
-          <w:sz w:val="24"/>
-          <w:szCs w:val="28"/>
-          <w:lang w:eastAsia="es-CR"/>
-        </w:rPr>
-        <w:t>readSQL</w:t>
-      </w:r>
-      <w:proofErr w:type="spellEnd"/>
-      <w:r>
-        <w:rPr>
-          <w:rFonts w:ascii="Arial" w:eastAsia="Times New Roman" w:hAnsi="Arial" w:cs="Arial"/>
-          <w:bCs/>
-          <w:color w:val="000000"/>
-          <w:sz w:val="24"/>
-          <w:szCs w:val="28"/>
-          <w:lang w:eastAsia="es-CR"/>
-        </w:rPr>
-        <w:t xml:space="preserve"> llama a los métodos </w:t>
-      </w:r>
-      <w:proofErr w:type="spellStart"/>
-      <w:r>
-        <w:rPr>
-          <w:rFonts w:ascii="Arial" w:eastAsia="Times New Roman" w:hAnsi="Arial" w:cs="Arial"/>
-          <w:bCs/>
-          <w:color w:val="000000"/>
-          <w:sz w:val="24"/>
-          <w:szCs w:val="28"/>
-          <w:lang w:eastAsia="es-CR"/>
-        </w:rPr>
-        <w:t>SQLInput</w:t>
-      </w:r>
-      <w:proofErr w:type="spellEnd"/>
-      <w:r>
-        <w:rPr>
-          <w:rFonts w:ascii="Arial" w:eastAsia="Times New Roman" w:hAnsi="Arial" w:cs="Arial"/>
-          <w:bCs/>
-          <w:color w:val="000000"/>
-          <w:sz w:val="24"/>
-          <w:szCs w:val="28"/>
-          <w:lang w:eastAsia="es-CR"/>
-        </w:rPr>
-        <w:t xml:space="preserve"> apropiados para leer cada atributo de un objeto </w:t>
-      </w:r>
-      <w:proofErr w:type="spellStart"/>
-      <w:r>
-        <w:rPr>
-          <w:rFonts w:ascii="Arial" w:eastAsia="Times New Roman" w:hAnsi="Arial" w:cs="Arial"/>
-          <w:bCs/>
-          <w:color w:val="000000"/>
-          <w:sz w:val="24"/>
-          <w:szCs w:val="28"/>
-          <w:lang w:eastAsia="es-CR"/>
-        </w:rPr>
-        <w:t>SQLInput</w:t>
-      </w:r>
-      <w:proofErr w:type="spellEnd"/>
-      <w:r>
-        <w:rPr>
-          <w:rFonts w:ascii="Arial" w:eastAsia="Times New Roman" w:hAnsi="Arial" w:cs="Arial"/>
-          <w:bCs/>
-          <w:color w:val="000000"/>
-          <w:sz w:val="24"/>
-          <w:szCs w:val="28"/>
-          <w:lang w:eastAsia="es-CR"/>
-        </w:rPr>
-        <w:t xml:space="preserve">, y el método </w:t>
-      </w:r>
-      <w:proofErr w:type="spellStart"/>
-      <w:r>
-        <w:rPr>
-          <w:rFonts w:ascii="Arial" w:eastAsia="Times New Roman" w:hAnsi="Arial" w:cs="Arial"/>
-          <w:bCs/>
-          <w:color w:val="000000"/>
-          <w:sz w:val="24"/>
-          <w:szCs w:val="28"/>
-          <w:lang w:eastAsia="es-CR"/>
-        </w:rPr>
-        <w:t>writeSQL</w:t>
-      </w:r>
-      <w:proofErr w:type="spellEnd"/>
-      <w:r>
-        <w:rPr>
-          <w:rFonts w:ascii="Arial" w:eastAsia="Times New Roman" w:hAnsi="Arial" w:cs="Arial"/>
-          <w:bCs/>
-          <w:color w:val="000000"/>
-          <w:sz w:val="24"/>
-          <w:szCs w:val="28"/>
-          <w:lang w:eastAsia="es-CR"/>
-        </w:rPr>
-        <w:t xml:space="preserve"> llama a métodos </w:t>
-      </w:r>
-      <w:proofErr w:type="spellStart"/>
-      <w:r>
-        <w:rPr>
-          <w:rFonts w:ascii="Arial" w:eastAsia="Times New Roman" w:hAnsi="Arial" w:cs="Arial"/>
-          <w:bCs/>
-          <w:color w:val="000000"/>
-          <w:sz w:val="24"/>
-          <w:szCs w:val="28"/>
-          <w:lang w:eastAsia="es-CR"/>
-        </w:rPr>
-        <w:t>SQLOutput</w:t>
-      </w:r>
-      <w:proofErr w:type="spellEnd"/>
-      <w:r>
-        <w:rPr>
-          <w:rFonts w:ascii="Arial" w:eastAsia="Times New Roman" w:hAnsi="Arial" w:cs="Arial"/>
-          <w:bCs/>
-          <w:color w:val="000000"/>
-          <w:sz w:val="24"/>
-          <w:szCs w:val="28"/>
-          <w:lang w:eastAsia="es-CR"/>
-        </w:rPr>
-        <w:t xml:space="preserve"> para escribir cada atributo de nuevo en el origen de datos a través de un objeto </w:t>
-      </w:r>
-      <w:proofErr w:type="spellStart"/>
-      <w:r>
-        <w:rPr>
-          <w:rFonts w:ascii="Arial" w:eastAsia="Times New Roman" w:hAnsi="Arial" w:cs="Arial"/>
-          <w:bCs/>
-          <w:color w:val="000000"/>
-          <w:sz w:val="24"/>
-          <w:szCs w:val="28"/>
-          <w:lang w:eastAsia="es-CR"/>
-        </w:rPr>
-        <w:t>SQLOutput</w:t>
-      </w:r>
-      <w:proofErr w:type="spellEnd"/>
-      <w:r>
-        <w:rPr>
-          <w:rFonts w:ascii="Arial" w:eastAsia="Times New Roman" w:hAnsi="Arial" w:cs="Arial"/>
-          <w:bCs/>
-          <w:color w:val="000000"/>
-          <w:sz w:val="24"/>
-          <w:szCs w:val="28"/>
-          <w:lang w:eastAsia="es-CR"/>
-        </w:rPr>
-        <w:t>.</w:t>
-      </w:r>
-    </w:p>
-    <w:p>
-      <w:pPr>
-        <w:rPr>
-          <w:rFonts w:ascii="Arial" w:eastAsia="Times New Roman" w:hAnsi="Arial" w:cs="Arial"/>
-          <w:bCs/>
-          <w:color w:val="000000"/>
-          <w:sz w:val="24"/>
-          <w:szCs w:val="28"/>
-          <w:lang w:eastAsia="es-CR"/>
-        </w:rPr>
-      </w:pPr>
-      <w:r>
-        <w:rPr>
-          <w:rFonts w:ascii="Arial" w:eastAsia="Times New Roman" w:hAnsi="Arial" w:cs="Arial"/>
-          <w:bCs/>
-          <w:color w:val="000000"/>
-          <w:sz w:val="24"/>
-          <w:szCs w:val="28"/>
-          <w:lang w:eastAsia="es-CR"/>
-        </w:rPr>
-        <w:t xml:space="preserve">Un programador de aplicaciones normalmente no llamará a los métodos </w:t>
-      </w:r>
-      <w:proofErr w:type="spellStart"/>
-      <w:r>
-        <w:rPr>
-          <w:rFonts w:ascii="Arial" w:eastAsia="Times New Roman" w:hAnsi="Arial" w:cs="Arial"/>
-          <w:bCs/>
-          <w:color w:val="000000"/>
-          <w:sz w:val="24"/>
-          <w:szCs w:val="28"/>
-          <w:lang w:eastAsia="es-CR"/>
-        </w:rPr>
-        <w:t>SQLData</w:t>
-      </w:r>
-      <w:proofErr w:type="spellEnd"/>
-      <w:r>
-        <w:rPr>
-          <w:rFonts w:ascii="Arial" w:eastAsia="Times New Roman" w:hAnsi="Arial" w:cs="Arial"/>
-          <w:bCs/>
-          <w:color w:val="000000"/>
-          <w:sz w:val="24"/>
-          <w:szCs w:val="28"/>
-          <w:lang w:eastAsia="es-CR"/>
-        </w:rPr>
-        <w:t xml:space="preserve"> directamente, y los métodos </w:t>
-      </w:r>
-      <w:proofErr w:type="spellStart"/>
-      <w:r>
-        <w:rPr>
-          <w:rFonts w:ascii="Arial" w:eastAsia="Times New Roman" w:hAnsi="Arial" w:cs="Arial"/>
-          <w:bCs/>
-          <w:color w:val="000000"/>
-          <w:sz w:val="24"/>
-          <w:szCs w:val="28"/>
-          <w:lang w:eastAsia="es-CR"/>
-        </w:rPr>
-        <w:t>SQLInput</w:t>
-      </w:r>
-      <w:proofErr w:type="spellEnd"/>
-      <w:r>
-        <w:rPr>
-          <w:rFonts w:ascii="Arial" w:eastAsia="Times New Roman" w:hAnsi="Arial" w:cs="Arial"/>
-          <w:bCs/>
-          <w:color w:val="000000"/>
-          <w:sz w:val="24"/>
-          <w:szCs w:val="28"/>
-          <w:lang w:eastAsia="es-CR"/>
-        </w:rPr>
-        <w:t xml:space="preserve"> y </w:t>
-      </w:r>
-      <w:proofErr w:type="spellStart"/>
-      <w:r>
-        <w:rPr>
-          <w:rFonts w:ascii="Arial" w:eastAsia="Times New Roman" w:hAnsi="Arial" w:cs="Arial"/>
-          <w:bCs/>
-          <w:color w:val="000000"/>
-          <w:sz w:val="24"/>
-          <w:szCs w:val="28"/>
-          <w:lang w:eastAsia="es-CR"/>
-        </w:rPr>
-        <w:t>SQLOutput</w:t>
-      </w:r>
-      <w:proofErr w:type="spellEnd"/>
-      <w:r>
-        <w:rPr>
-          <w:rFonts w:ascii="Arial" w:eastAsia="Times New Roman" w:hAnsi="Arial" w:cs="Arial"/>
-          <w:bCs/>
-          <w:color w:val="000000"/>
-          <w:sz w:val="24"/>
-          <w:szCs w:val="28"/>
-          <w:lang w:eastAsia="es-CR"/>
-        </w:rPr>
-        <w:t xml:space="preserve"> se denominan internamente por métodos </w:t>
-      </w:r>
-      <w:proofErr w:type="spellStart"/>
-      <w:r>
-        <w:rPr>
-          <w:rFonts w:ascii="Arial" w:eastAsia="Times New Roman" w:hAnsi="Arial" w:cs="Arial"/>
-          <w:bCs/>
-          <w:color w:val="000000"/>
-          <w:sz w:val="24"/>
-          <w:szCs w:val="28"/>
-          <w:lang w:eastAsia="es-CR"/>
-        </w:rPr>
-        <w:t>SQLData</w:t>
-      </w:r>
-      <w:proofErr w:type="spellEnd"/>
-      <w:r>
-        <w:rPr>
-          <w:rFonts w:ascii="Arial" w:eastAsia="Times New Roman" w:hAnsi="Arial" w:cs="Arial"/>
-          <w:bCs/>
-          <w:color w:val="000000"/>
-          <w:sz w:val="24"/>
-          <w:szCs w:val="28"/>
-          <w:lang w:eastAsia="es-CR"/>
-        </w:rPr>
-        <w:t>, no por código de aplicación.</w:t>
+        <w:t>Un programador de aplicaciones normalmente no llamará a los métodos SQLData directamente, y los métodos SQLInput y SQLOutput se denominan internamente por métodos SQLData, no por código de aplicación.</w:t>
       </w:r>
     </w:p>
     <w:p/>
@@ -15148,27 +13908,9 @@
   </w:num>
   <w:num w:numId="7">
     <w:abstractNumId w:val="0"/>
-    <w:lvlOverride w:ilvl="0"/>
-    <w:lvlOverride w:ilvl="1"/>
-    <w:lvlOverride w:ilvl="2"/>
-    <w:lvlOverride w:ilvl="3"/>
-    <w:lvlOverride w:ilvl="4"/>
-    <w:lvlOverride w:ilvl="5"/>
-    <w:lvlOverride w:ilvl="6"/>
-    <w:lvlOverride w:ilvl="7"/>
-    <w:lvlOverride w:ilvl="8"/>
   </w:num>
   <w:num w:numId="8">
     <w:abstractNumId w:val="2"/>
-    <w:lvlOverride w:ilvl="0"/>
-    <w:lvlOverride w:ilvl="1"/>
-    <w:lvlOverride w:ilvl="2"/>
-    <w:lvlOverride w:ilvl="3"/>
-    <w:lvlOverride w:ilvl="4"/>
-    <w:lvlOverride w:ilvl="5"/>
-    <w:lvlOverride w:ilvl="6"/>
-    <w:lvlOverride w:ilvl="7"/>
-    <w:lvlOverride w:ilvl="8"/>
   </w:num>
 </w:numbering>
 </file>

</xml_diff>

<commit_message>
Se edito el Acerca de
</commit_message>
<xml_diff>
--- a/documentación_interpretador_álgebra_relacional.docx
+++ b/documentación_interpretador_álgebra_relacional.docx
@@ -12,7 +12,6 @@
           <w:lang w:eastAsia="es-CR"/>
         </w:rPr>
       </w:pPr>
-      <w:bookmarkStart w:id="0" w:name="_GoBack"/>
       <w:r>
         <w:rPr>
           <w:noProof/>
@@ -83,7 +82,6 @@
           </wp:anchor>
         </w:drawing>
       </w:r>
-      <w:bookmarkEnd w:id="0"/>
       <w:r>
         <w:rPr>
           <w:rFonts w:ascii="Times New Roman" w:eastAsia="Times New Roman" w:hAnsi="Times New Roman" w:cs="Times New Roman"/>
@@ -633,14 +631,7 @@
     <w:p>
       <w:pPr>
         <w:spacing w:after="0" w:line="240" w:lineRule="auto"/>
-        <w:rPr>
-          <w:rFonts w:ascii="Times New Roman" w:eastAsia="Times New Roman" w:hAnsi="Times New Roman" w:cs="Times New Roman"/>
-          <w:sz w:val="24"/>
-          <w:szCs w:val="24"/>
-          <w:lang w:eastAsia="es-CR"/>
-        </w:rPr>
-      </w:pPr>
-      <w:r>
+        <w:jc w:val="center"/>
         <w:rPr>
           <w:rFonts w:ascii="Arial" w:eastAsia="Times New Roman" w:hAnsi="Arial" w:cs="Arial"/>
           <w:b/>
@@ -650,8 +641,7 @@
           <w:szCs w:val="28"/>
           <w:lang w:eastAsia="es-CR"/>
         </w:rPr>
-        <w:t>              Kristin Alvarado González</w:t>
-      </w:r>
+      </w:pPr>
       <w:r>
         <w:rPr>
           <w:rFonts w:ascii="Arial" w:eastAsia="Times New Roman" w:hAnsi="Arial" w:cs="Arial"/>
@@ -662,8 +652,93 @@
           <w:szCs w:val="28"/>
           <w:lang w:eastAsia="es-CR"/>
         </w:rPr>
+        <w:t>Kristin Alvarado González</w:t>
+      </w:r>
+      <w:r>
+        <w:rPr>
+          <w:rFonts w:ascii="Arial" w:eastAsia="Times New Roman" w:hAnsi="Arial" w:cs="Arial"/>
+          <w:b/>
+          <w:bCs/>
+          <w:color w:val="000000"/>
+          <w:sz w:val="28"/>
+          <w:szCs w:val="28"/>
+          <w:lang w:eastAsia="es-CR"/>
+        </w:rPr>
         <w:tab/>
-        <w:t xml:space="preserve">           2015096407</w:t>
+      </w:r>
+      <w:r>
+        <w:rPr>
+          <w:rFonts w:ascii="Arial" w:eastAsia="Times New Roman" w:hAnsi="Arial" w:cs="Arial"/>
+          <w:b/>
+          <w:bCs/>
+          <w:color w:val="000000"/>
+          <w:sz w:val="28"/>
+          <w:szCs w:val="28"/>
+          <w:lang w:eastAsia="es-CR"/>
+        </w:rPr>
+        <w:tab/>
+      </w:r>
+      <w:r>
+        <w:rPr>
+          <w:rFonts w:ascii="Arial" w:eastAsia="Times New Roman" w:hAnsi="Arial" w:cs="Arial"/>
+          <w:b/>
+          <w:bCs/>
+          <w:color w:val="000000"/>
+          <w:sz w:val="28"/>
+          <w:szCs w:val="28"/>
+          <w:lang w:eastAsia="es-CR"/>
+        </w:rPr>
+        <w:t>2015096407</w:t>
+      </w:r>
+    </w:p>
+    <w:p>
+      <w:pPr>
+        <w:spacing w:after="0" w:line="240" w:lineRule="auto"/>
+        <w:jc w:val="center"/>
+        <w:rPr>
+          <w:rFonts w:ascii="Times New Roman" w:eastAsia="Times New Roman" w:hAnsi="Times New Roman" w:cs="Times New Roman"/>
+          <w:sz w:val="24"/>
+          <w:szCs w:val="24"/>
+          <w:lang w:eastAsia="es-CR"/>
+        </w:rPr>
+      </w:pPr>
+      <w:r>
+        <w:rPr>
+          <w:rFonts w:ascii="Arial" w:eastAsia="Times New Roman" w:hAnsi="Arial" w:cs="Arial"/>
+          <w:b/>
+          <w:bCs/>
+          <w:color w:val="000000"/>
+          <w:sz w:val="28"/>
+          <w:szCs w:val="28"/>
+          <w:lang w:eastAsia="es-CR"/>
+        </w:rPr>
+        <w:t>Gerardo Monge Corella</w:t>
+      </w:r>
+      <w:r>
+        <w:rPr>
+          <w:rFonts w:ascii="Arial" w:eastAsia="Times New Roman" w:hAnsi="Arial" w:cs="Arial"/>
+          <w:b/>
+          <w:bCs/>
+          <w:color w:val="000000"/>
+          <w:sz w:val="28"/>
+          <w:szCs w:val="28"/>
+          <w:lang w:eastAsia="es-CR"/>
+        </w:rPr>
+        <w:tab/>
+      </w:r>
+      <w:bookmarkStart w:id="0" w:name="_GoBack"/>
+      <w:bookmarkEnd w:id="0"/>
+      <w:r>
+        <w:rPr>
+          <w:rFonts w:ascii="Arial" w:eastAsia="Times New Roman" w:hAnsi="Arial" w:cs="Arial"/>
+          <w:b/>
+          <w:bCs/>
+          <w:color w:val="000000"/>
+          <w:sz w:val="28"/>
+          <w:szCs w:val="28"/>
+          <w:lang w:eastAsia="es-CR"/>
+        </w:rPr>
+        <w:t>2015145533</w:t>
       </w:r>
     </w:p>
     <w:p>

</xml_diff>